<commit_message>
hw tuan 5 dmd
</commit_message>
<xml_diff>
--- a/Homework05/20200158_DoMinhDuc/diagram.docx
+++ b/Homework05/20200158_DoMinhDuc/diagram.docx
@@ -8,10 +8,10 @@
           <w:noProof/>
         </w:rPr>
         <w:drawing>
-          <wp:inline distT="0" distB="0" distL="0" distR="0" wp14:anchorId="0F2902B9" wp14:editId="24E20D5A">
-            <wp:extent cx="5943600" cy="3437890"/>
+          <wp:inline distT="0" distB="0" distL="0" distR="0" wp14:anchorId="0D164BC5" wp14:editId="0C35BECC">
+            <wp:extent cx="5943600" cy="3316605"/>
             <wp:effectExtent l="0" t="0" r="0" b="0"/>
-            <wp:docPr id="1799709576" name="Picture 5" descr="A screenshot of a computer&#10;&#10;Description automatically generated"/>
+            <wp:docPr id="1645065326" name="Picture 9" descr="A diagram of a project&#10;&#10;Description automatically generated"/>
             <wp:cNvGraphicFramePr>
               <a:graphicFrameLocks xmlns:a="http://schemas.openxmlformats.org/drawingml/2006/main" noChangeAspect="1"/>
             </wp:cNvGraphicFramePr>
@@ -19,7 +19,7 @@
               <a:graphicData uri="http://schemas.openxmlformats.org/drawingml/2006/picture">
                 <pic:pic xmlns:pic="http://schemas.openxmlformats.org/drawingml/2006/picture">
                   <pic:nvPicPr>
-                    <pic:cNvPr id="1799709576" name="Picture 5" descr="A screenshot of a computer&#10;&#10;Description automatically generated"/>
+                    <pic:cNvPr id="1645065326" name="Picture 9" descr="A diagram of a project&#10;&#10;Description automatically generated"/>
                     <pic:cNvPicPr>
                       <a:picLocks noChangeAspect="1" noChangeArrowheads="1"/>
                     </pic:cNvPicPr>
@@ -40,7 +40,115 @@
                   <pic:spPr bwMode="auto">
                     <a:xfrm>
                       <a:off x="0" y="0"/>
-                      <a:ext cx="5943600" cy="3437890"/>
+                      <a:ext cx="5943600" cy="3316605"/>
+                    </a:xfrm>
+                    <a:prstGeom prst="rect">
+                      <a:avLst/>
+                    </a:prstGeom>
+                    <a:noFill/>
+                    <a:ln>
+                      <a:noFill/>
+                    </a:ln>
+                  </pic:spPr>
+                </pic:pic>
+              </a:graphicData>
+            </a:graphic>
+          </wp:inline>
+        </w:drawing>
+      </w:r>
+      <w:r>
+        <w:rPr>
+          <w:noProof/>
+        </w:rPr>
+        <w:lastRenderedPageBreak/>
+        <w:drawing>
+          <wp:inline distT="0" distB="0" distL="0" distR="0" wp14:anchorId="2B65817C" wp14:editId="7D32DB9E">
+            <wp:extent cx="5943600" cy="4982845"/>
+            <wp:effectExtent l="0" t="0" r="0" b="0"/>
+            <wp:docPr id="1682674780" name="Picture 8" descr="A screenshot of a computer program&#10;&#10;Description automatically generated"/>
+            <wp:cNvGraphicFramePr>
+              <a:graphicFrameLocks xmlns:a="http://schemas.openxmlformats.org/drawingml/2006/main" noChangeAspect="1"/>
+            </wp:cNvGraphicFramePr>
+            <a:graphic xmlns:a="http://schemas.openxmlformats.org/drawingml/2006/main">
+              <a:graphicData uri="http://schemas.openxmlformats.org/drawingml/2006/picture">
+                <pic:pic xmlns:pic="http://schemas.openxmlformats.org/drawingml/2006/picture">
+                  <pic:nvPicPr>
+                    <pic:cNvPr id="1682674780" name="Picture 8" descr="A screenshot of a computer program&#10;&#10;Description automatically generated"/>
+                    <pic:cNvPicPr>
+                      <a:picLocks noChangeAspect="1" noChangeArrowheads="1"/>
+                    </pic:cNvPicPr>
+                  </pic:nvPicPr>
+                  <pic:blipFill>
+                    <a:blip r:embed="rId5">
+                      <a:extLst>
+                        <a:ext uri="{28A0092B-C50C-407E-A947-70E740481C1C}">
+                          <a14:useLocalDpi xmlns:a14="http://schemas.microsoft.com/office/drawing/2010/main" val="0"/>
+                        </a:ext>
+                      </a:extLst>
+                    </a:blip>
+                    <a:srcRect/>
+                    <a:stretch>
+                      <a:fillRect/>
+                    </a:stretch>
+                  </pic:blipFill>
+                  <pic:spPr bwMode="auto">
+                    <a:xfrm>
+                      <a:off x="0" y="0"/>
+                      <a:ext cx="5943600" cy="4982845"/>
+                    </a:xfrm>
+                    <a:prstGeom prst="rect">
+                      <a:avLst/>
+                    </a:prstGeom>
+                    <a:noFill/>
+                    <a:ln>
+                      <a:noFill/>
+                    </a:ln>
+                  </pic:spPr>
+                </pic:pic>
+              </a:graphicData>
+            </a:graphic>
+          </wp:inline>
+        </w:drawing>
+      </w:r>
+      <w:r>
+        <w:rPr>
+          <w:noProof/>
+        </w:rPr>
+        <w:lastRenderedPageBreak/>
+        <w:drawing>
+          <wp:inline distT="0" distB="0" distL="0" distR="0" wp14:anchorId="70253F5F" wp14:editId="4F83BEA6">
+            <wp:extent cx="5943600" cy="3430270"/>
+            <wp:effectExtent l="0" t="0" r="0" b="0"/>
+            <wp:docPr id="211648963" name="Picture 7" descr="A diagram of a diagram&#10;&#10;Description automatically generated"/>
+            <wp:cNvGraphicFramePr>
+              <a:graphicFrameLocks xmlns:a="http://schemas.openxmlformats.org/drawingml/2006/main" noChangeAspect="1"/>
+            </wp:cNvGraphicFramePr>
+            <a:graphic xmlns:a="http://schemas.openxmlformats.org/drawingml/2006/main">
+              <a:graphicData uri="http://schemas.openxmlformats.org/drawingml/2006/picture">
+                <pic:pic xmlns:pic="http://schemas.openxmlformats.org/drawingml/2006/picture">
+                  <pic:nvPicPr>
+                    <pic:cNvPr id="211648963" name="Picture 7" descr="A diagram of a diagram&#10;&#10;Description automatically generated"/>
+                    <pic:cNvPicPr>
+                      <a:picLocks noChangeAspect="1" noChangeArrowheads="1"/>
+                    </pic:cNvPicPr>
+                  </pic:nvPicPr>
+                  <pic:blipFill>
+                    <a:blip r:embed="rId6" cstate="print">
+                      <a:extLst>
+                        <a:ext uri="{28A0092B-C50C-407E-A947-70E740481C1C}">
+                          <a14:useLocalDpi xmlns:a14="http://schemas.microsoft.com/office/drawing/2010/main" val="0"/>
+                        </a:ext>
+                      </a:extLst>
+                    </a:blip>
+                    <a:srcRect/>
+                    <a:stretch>
+                      <a:fillRect/>
+                    </a:stretch>
+                  </pic:blipFill>
+                  <pic:spPr bwMode="auto">
+                    <a:xfrm>
+                      <a:off x="0" y="0"/>
+                      <a:ext cx="5943600" cy="3430270"/>
                     </a:xfrm>
                     <a:prstGeom prst="rect">
                       <a:avLst/>
@@ -61,10 +169,10 @@
           <w:noProof/>
         </w:rPr>
         <w:drawing>
-          <wp:inline distT="0" distB="0" distL="0" distR="0" wp14:anchorId="335A1C0B" wp14:editId="6F3A2673">
+          <wp:inline distT="0" distB="0" distL="0" distR="0" wp14:anchorId="5FFD0ABC" wp14:editId="1027520F">
             <wp:extent cx="5943600" cy="3637915"/>
             <wp:effectExtent l="0" t="0" r="0" b="0"/>
-            <wp:docPr id="590856166" name="Picture 4" descr="A diagram of a diagram&#10;&#10;Description automatically generated"/>
+            <wp:docPr id="1071351611" name="Picture 6" descr="A diagram of a diagram&#10;&#10;Description automatically generated"/>
             <wp:cNvGraphicFramePr>
               <a:graphicFrameLocks xmlns:a="http://schemas.openxmlformats.org/drawingml/2006/main" noChangeAspect="1"/>
             </wp:cNvGraphicFramePr>
@@ -72,13 +180,13 @@
               <a:graphicData uri="http://schemas.openxmlformats.org/drawingml/2006/picture">
                 <pic:pic xmlns:pic="http://schemas.openxmlformats.org/drawingml/2006/picture">
                   <pic:nvPicPr>
-                    <pic:cNvPr id="590856166" name="Picture 4" descr="A diagram of a diagram&#10;&#10;Description automatically generated"/>
+                    <pic:cNvPr id="1071351611" name="Picture 6" descr="A diagram of a diagram&#10;&#10;Description automatically generated"/>
                     <pic:cNvPicPr>
                       <a:picLocks noChangeAspect="1" noChangeArrowheads="1"/>
                     </pic:cNvPicPr>
                   </pic:nvPicPr>
                   <pic:blipFill>
-                    <a:blip r:embed="rId5" cstate="print">
+                    <a:blip r:embed="rId7" cstate="print">
                       <a:extLst>
                         <a:ext uri="{28A0092B-C50C-407E-A947-70E740481C1C}">
                           <a14:useLocalDpi xmlns:a14="http://schemas.microsoft.com/office/drawing/2010/main" val="0"/>
@@ -115,10 +223,10 @@
         </w:rPr>
         <w:lastRenderedPageBreak/>
         <w:drawing>
-          <wp:inline distT="0" distB="0" distL="0" distR="0" wp14:anchorId="22F2AB9D" wp14:editId="0EB5CB05">
-            <wp:extent cx="5943600" cy="4655820"/>
+          <wp:inline distT="0" distB="0" distL="0" distR="0" wp14:anchorId="0991A571" wp14:editId="0B13C2DD">
+            <wp:extent cx="5943600" cy="3152775"/>
             <wp:effectExtent l="0" t="0" r="0" b="0"/>
-            <wp:docPr id="850411135" name="Picture 3"/>
+            <wp:docPr id="30906079" name="Picture 5" descr="A diagram of a project&#10;&#10;Description automatically generated with medium confidence"/>
             <wp:cNvGraphicFramePr>
               <a:graphicFrameLocks xmlns:a="http://schemas.openxmlformats.org/drawingml/2006/main" noChangeAspect="1"/>
             </wp:cNvGraphicFramePr>
@@ -126,13 +234,120 @@
               <a:graphicData uri="http://schemas.openxmlformats.org/drawingml/2006/picture">
                 <pic:pic xmlns:pic="http://schemas.openxmlformats.org/drawingml/2006/picture">
                   <pic:nvPicPr>
-                    <pic:cNvPr id="0" name="Picture 3"/>
+                    <pic:cNvPr id="30906079" name="Picture 5" descr="A diagram of a project&#10;&#10;Description automatically generated with medium confidence"/>
                     <pic:cNvPicPr>
                       <a:picLocks noChangeAspect="1" noChangeArrowheads="1"/>
                     </pic:cNvPicPr>
                   </pic:nvPicPr>
                   <pic:blipFill>
-                    <a:blip r:embed="rId6" cstate="print">
+                    <a:blip r:embed="rId8" cstate="print">
+                      <a:extLst>
+                        <a:ext uri="{28A0092B-C50C-407E-A947-70E740481C1C}">
+                          <a14:useLocalDpi xmlns:a14="http://schemas.microsoft.com/office/drawing/2010/main" val="0"/>
+                        </a:ext>
+                      </a:extLst>
+                    </a:blip>
+                    <a:srcRect/>
+                    <a:stretch>
+                      <a:fillRect/>
+                    </a:stretch>
+                  </pic:blipFill>
+                  <pic:spPr bwMode="auto">
+                    <a:xfrm>
+                      <a:off x="0" y="0"/>
+                      <a:ext cx="5943600" cy="3152775"/>
+                    </a:xfrm>
+                    <a:prstGeom prst="rect">
+                      <a:avLst/>
+                    </a:prstGeom>
+                    <a:noFill/>
+                    <a:ln>
+                      <a:noFill/>
+                    </a:ln>
+                  </pic:spPr>
+                </pic:pic>
+              </a:graphicData>
+            </a:graphic>
+          </wp:inline>
+        </w:drawing>
+      </w:r>
+      <w:r>
+        <w:rPr>
+          <w:noProof/>
+        </w:rPr>
+        <w:drawing>
+          <wp:inline distT="0" distB="0" distL="0" distR="0" wp14:anchorId="33849D0B" wp14:editId="00F61F14">
+            <wp:extent cx="5943600" cy="3620135"/>
+            <wp:effectExtent l="0" t="0" r="0" b="0"/>
+            <wp:docPr id="744632088" name="Picture 4" descr="A screenshot of a computer&#10;&#10;Description automatically generated"/>
+            <wp:cNvGraphicFramePr>
+              <a:graphicFrameLocks xmlns:a="http://schemas.openxmlformats.org/drawingml/2006/main" noChangeAspect="1"/>
+            </wp:cNvGraphicFramePr>
+            <a:graphic xmlns:a="http://schemas.openxmlformats.org/drawingml/2006/main">
+              <a:graphicData uri="http://schemas.openxmlformats.org/drawingml/2006/picture">
+                <pic:pic xmlns:pic="http://schemas.openxmlformats.org/drawingml/2006/picture">
+                  <pic:nvPicPr>
+                    <pic:cNvPr id="744632088" name="Picture 4" descr="A screenshot of a computer&#10;&#10;Description automatically generated"/>
+                    <pic:cNvPicPr>
+                      <a:picLocks noChangeAspect="1" noChangeArrowheads="1"/>
+                    </pic:cNvPicPr>
+                  </pic:nvPicPr>
+                  <pic:blipFill>
+                    <a:blip r:embed="rId9">
+                      <a:extLst>
+                        <a:ext uri="{28A0092B-C50C-407E-A947-70E740481C1C}">
+                          <a14:useLocalDpi xmlns:a14="http://schemas.microsoft.com/office/drawing/2010/main" val="0"/>
+                        </a:ext>
+                      </a:extLst>
+                    </a:blip>
+                    <a:srcRect/>
+                    <a:stretch>
+                      <a:fillRect/>
+                    </a:stretch>
+                  </pic:blipFill>
+                  <pic:spPr bwMode="auto">
+                    <a:xfrm>
+                      <a:off x="0" y="0"/>
+                      <a:ext cx="5943600" cy="3620135"/>
+                    </a:xfrm>
+                    <a:prstGeom prst="rect">
+                      <a:avLst/>
+                    </a:prstGeom>
+                    <a:noFill/>
+                    <a:ln>
+                      <a:noFill/>
+                    </a:ln>
+                  </pic:spPr>
+                </pic:pic>
+              </a:graphicData>
+            </a:graphic>
+          </wp:inline>
+        </w:drawing>
+      </w:r>
+      <w:r>
+        <w:rPr>
+          <w:noProof/>
+        </w:rPr>
+        <w:lastRenderedPageBreak/>
+        <w:drawing>
+          <wp:inline distT="0" distB="0" distL="0" distR="0" wp14:anchorId="0189834B" wp14:editId="79A00604">
+            <wp:extent cx="5943600" cy="4655820"/>
+            <wp:effectExtent l="0" t="0" r="0" b="0"/>
+            <wp:docPr id="312298665" name="Picture 3" descr="A screenshot of a computer screen&#10;&#10;Description automatically generated"/>
+            <wp:cNvGraphicFramePr>
+              <a:graphicFrameLocks xmlns:a="http://schemas.openxmlformats.org/drawingml/2006/main" noChangeAspect="1"/>
+            </wp:cNvGraphicFramePr>
+            <a:graphic xmlns:a="http://schemas.openxmlformats.org/drawingml/2006/main">
+              <a:graphicData uri="http://schemas.openxmlformats.org/drawingml/2006/picture">
+                <pic:pic xmlns:pic="http://schemas.openxmlformats.org/drawingml/2006/picture">
+                  <pic:nvPicPr>
+                    <pic:cNvPr id="312298665" name="Picture 3" descr="A screenshot of a computer screen&#10;&#10;Description automatically generated"/>
+                    <pic:cNvPicPr>
+                      <a:picLocks noChangeAspect="1" noChangeArrowheads="1"/>
+                    </pic:cNvPicPr>
+                  </pic:nvPicPr>
+                  <pic:blipFill>
+                    <a:blip r:embed="rId10" cstate="print">
                       <a:extLst>
                         <a:ext uri="{28A0092B-C50C-407E-A947-70E740481C1C}">
                           <a14:useLocalDpi xmlns:a14="http://schemas.microsoft.com/office/drawing/2010/main" val="0"/>
@@ -169,10 +384,10 @@
         </w:rPr>
         <w:lastRenderedPageBreak/>
         <w:drawing>
-          <wp:inline distT="0" distB="0" distL="0" distR="0" wp14:anchorId="52AE62CD" wp14:editId="6822AFA0">
-            <wp:extent cx="5943600" cy="3620135"/>
+          <wp:inline distT="0" distB="0" distL="0" distR="0" wp14:anchorId="137E94FD" wp14:editId="7CCA5807">
+            <wp:extent cx="5943600" cy="3684905"/>
             <wp:effectExtent l="0" t="0" r="0" b="0"/>
-            <wp:docPr id="1846100726" name="Picture 2" descr="A screenshot of a computer&#10;&#10;Description automatically generated"/>
+            <wp:docPr id="1697565741" name="Picture 2" descr="A screenshot of a computer&#10;&#10;Description automatically generated"/>
             <wp:cNvGraphicFramePr>
               <a:graphicFrameLocks xmlns:a="http://schemas.openxmlformats.org/drawingml/2006/main" noChangeAspect="1"/>
             </wp:cNvGraphicFramePr>
@@ -180,13 +395,13 @@
               <a:graphicData uri="http://schemas.openxmlformats.org/drawingml/2006/picture">
                 <pic:pic xmlns:pic="http://schemas.openxmlformats.org/drawingml/2006/picture">
                   <pic:nvPicPr>
-                    <pic:cNvPr id="1846100726" name="Picture 2" descr="A screenshot of a computer&#10;&#10;Description automatically generated"/>
+                    <pic:cNvPr id="1697565741" name="Picture 2" descr="A screenshot of a computer&#10;&#10;Description automatically generated"/>
                     <pic:cNvPicPr>
                       <a:picLocks noChangeAspect="1" noChangeArrowheads="1"/>
                     </pic:cNvPicPr>
                   </pic:nvPicPr>
                   <pic:blipFill>
-                    <a:blip r:embed="rId7">
+                    <a:blip r:embed="rId11" cstate="print">
                       <a:extLst>
                         <a:ext uri="{28A0092B-C50C-407E-A947-70E740481C1C}">
                           <a14:useLocalDpi xmlns:a14="http://schemas.microsoft.com/office/drawing/2010/main" val="0"/>
@@ -201,7 +416,7 @@
                   <pic:spPr bwMode="auto">
                     <a:xfrm>
                       <a:off x="0" y="0"/>
-                      <a:ext cx="5943600" cy="3620135"/>
+                      <a:ext cx="5943600" cy="3684905"/>
                     </a:xfrm>
                     <a:prstGeom prst="rect">
                       <a:avLst/>
@@ -222,10 +437,10 @@
           <w:noProof/>
         </w:rPr>
         <w:drawing>
-          <wp:inline distT="0" distB="0" distL="0" distR="0" wp14:anchorId="0711383B" wp14:editId="5D688B53">
-            <wp:extent cx="5943600" cy="2738120"/>
+          <wp:inline distT="0" distB="0" distL="0" distR="0" wp14:anchorId="7A265EFC" wp14:editId="3AFFA784">
+            <wp:extent cx="5943600" cy="2708275"/>
             <wp:effectExtent l="0" t="0" r="0" b="0"/>
-            <wp:docPr id="1343338955" name="Picture 1" descr="A diagram of a diagram&#10;&#10;Description automatically generated with medium confidence"/>
+            <wp:docPr id="1487222124" name="Picture 1"/>
             <wp:cNvGraphicFramePr>
               <a:graphicFrameLocks xmlns:a="http://schemas.openxmlformats.org/drawingml/2006/main" noChangeAspect="1"/>
             </wp:cNvGraphicFramePr>
@@ -233,13 +448,13 @@
               <a:graphicData uri="http://schemas.openxmlformats.org/drawingml/2006/picture">
                 <pic:pic xmlns:pic="http://schemas.openxmlformats.org/drawingml/2006/picture">
                   <pic:nvPicPr>
-                    <pic:cNvPr id="1343338955" name="Picture 1" descr="A diagram of a diagram&#10;&#10;Description automatically generated with medium confidence"/>
+                    <pic:cNvPr id="0" name="Picture 1"/>
                     <pic:cNvPicPr>
                       <a:picLocks noChangeAspect="1" noChangeArrowheads="1"/>
                     </pic:cNvPicPr>
                   </pic:nvPicPr>
                   <pic:blipFill>
-                    <a:blip r:embed="rId8" cstate="print">
+                    <a:blip r:embed="rId12" cstate="print">
                       <a:extLst>
                         <a:ext uri="{28A0092B-C50C-407E-A947-70E740481C1C}">
                           <a14:useLocalDpi xmlns:a14="http://schemas.microsoft.com/office/drawing/2010/main" val="0"/>
@@ -254,7 +469,7 @@
                   <pic:spPr bwMode="auto">
                     <a:xfrm>
                       <a:off x="0" y="0"/>
-                      <a:ext cx="5943600" cy="2738120"/>
+                      <a:ext cx="5943600" cy="2708275"/>
                     </a:xfrm>
                     <a:prstGeom prst="rect">
                       <a:avLst/>

</xml_diff>